<commit_message>
update Deployment Diagram eingefügt im Bericht mit description
</commit_message>
<xml_diff>
--- a/doc/task-03/Bericht/Bericht-Task03.docx
+++ b/doc/task-03/Bericht/Bericht-Task03.docx
@@ -411,11 +411,191 @@
             <w:br w:type="page"/>
           </w:r>
         </w:p>
-        <w:bookmarkStart w:id="0" w:name="_GoBack" w:displacedByCustomXml="next"/>
-        <w:bookmarkEnd w:id="0" w:displacedByCustomXml="next"/>
       </w:sdtContent>
     </w:sdt>
+    <w:p>
+      <w:pPr>
+        <w:pStyle w:val="berschrift1"/>
+      </w:pPr>
+      <w:r>
+        <w:lastRenderedPageBreak/>
+        <w:t xml:space="preserve">UML </w:t>
+      </w:r>
+      <w:proofErr w:type="spellStart"/>
+      <w:r>
+        <w:t>Component</w:t>
+      </w:r>
+      <w:proofErr w:type="spellEnd"/>
+      <w:r>
+        <w:t xml:space="preserve"> </w:t>
+      </w:r>
+      <w:proofErr w:type="spellStart"/>
+      <w:r>
+        <w:t>Diagram</w:t>
+      </w:r>
+      <w:proofErr w:type="spellEnd"/>
+    </w:p>
+    <w:p>
+      <w:pPr>
+        <w:tabs>
+          <w:tab w:val="clear" w:pos="5387"/>
+        </w:tabs>
+        <w:spacing w:line="240" w:lineRule="auto"/>
+      </w:pPr>
+      <w:r>
+        <w:br w:type="page"/>
+      </w:r>
+    </w:p>
+    <w:p>
+      <w:pPr>
+        <w:pStyle w:val="berschrift1"/>
+      </w:pPr>
+      <w:r>
+        <w:lastRenderedPageBreak/>
+        <w:t xml:space="preserve">UML </w:t>
+      </w:r>
+      <w:proofErr w:type="spellStart"/>
+      <w:r>
+        <w:t>Deployment</w:t>
+      </w:r>
+      <w:proofErr w:type="spellEnd"/>
+      <w:r>
+        <w:t xml:space="preserve"> </w:t>
+      </w:r>
+      <w:proofErr w:type="spellStart"/>
+      <w:r>
+        <w:t>Diagram</w:t>
+      </w:r>
+      <w:proofErr w:type="spellEnd"/>
+    </w:p>
+    <w:p>
+      <w:r>
+        <w:rPr>
+          <w:noProof/>
+        </w:rPr>
+        <w:drawing>
+          <wp:inline distT="0" distB="0" distL="0" distR="0">
+            <wp:extent cx="4815304" cy="3241569"/>
+            <wp:effectExtent l="0" t="0" r="4445" b="0"/>
+            <wp:docPr id="2" name="Grafik 2"/>
+            <wp:cNvGraphicFramePr>
+              <a:graphicFrameLocks xmlns:a="http://schemas.openxmlformats.org/drawingml/2006/main" noChangeAspect="1"/>
+            </wp:cNvGraphicFramePr>
+            <a:graphic xmlns:a="http://schemas.openxmlformats.org/drawingml/2006/main">
+              <a:graphicData uri="http://schemas.openxmlformats.org/drawingml/2006/picture">
+                <pic:pic xmlns:pic="http://schemas.openxmlformats.org/drawingml/2006/picture">
+                  <pic:nvPicPr>
+                    <pic:cNvPr id="2" name="Deployment Diagram.png"/>
+                    <pic:cNvPicPr/>
+                  </pic:nvPicPr>
+                  <pic:blipFill>
+                    <a:blip r:embed="rId9" cstate="print">
+                      <a:extLst>
+                        <a:ext uri="{28A0092B-C50C-407E-A947-70E740481C1C}">
+                          <a14:useLocalDpi xmlns:a14="http://schemas.microsoft.com/office/drawing/2010/main" val="0"/>
+                        </a:ext>
+                      </a:extLst>
+                    </a:blip>
+                    <a:stretch>
+                      <a:fillRect/>
+                    </a:stretch>
+                  </pic:blipFill>
+                  <pic:spPr>
+                    <a:xfrm>
+                      <a:off x="0" y="0"/>
+                      <a:ext cx="4817084" cy="3242767"/>
+                    </a:xfrm>
+                    <a:prstGeom prst="rect">
+                      <a:avLst/>
+                    </a:prstGeom>
+                  </pic:spPr>
+                </pic:pic>
+              </a:graphicData>
+            </a:graphic>
+          </wp:inline>
+        </w:drawing>
+      </w:r>
+    </w:p>
     <w:p/>
+    <w:p>
+      <w:proofErr w:type="spellStart"/>
+      <w:r>
+        <w:t>Deployment</w:t>
+      </w:r>
+      <w:proofErr w:type="spellEnd"/>
+      <w:r>
+        <w:t xml:space="preserve"> Diagramme werden verwendet, um die Hardware Knoten/Geräte eines Systems sowie die Verbindungen der Kommunikation zwischen ihnen darzustellen. Anhand des obigen </w:t>
+      </w:r>
+      <w:proofErr w:type="spellStart"/>
+      <w:r>
+        <w:t>Deployment</w:t>
+      </w:r>
+      <w:proofErr w:type="spellEnd"/>
+      <w:r>
+        <w:t xml:space="preserve"> </w:t>
+      </w:r>
+      <w:proofErr w:type="spellStart"/>
+      <w:r>
+        <w:t>Diagram</w:t>
+      </w:r>
+      <w:proofErr w:type="spellEnd"/>
+      <w:r>
+        <w:t xml:space="preserve"> erkennt man dass wir Knoten in Form von </w:t>
+      </w:r>
+      <w:proofErr w:type="spellStart"/>
+      <w:r>
+        <w:t>devices</w:t>
+      </w:r>
+      <w:proofErr w:type="spellEnd"/>
+      <w:r>
+        <w:t xml:space="preserve"> haben. Diese sind bei uns in gelb die Server allgemein. Verschachtelt in den Serverknoten ist der Datenbank-Server (</w:t>
+      </w:r>
+      <w:proofErr w:type="spellStart"/>
+      <w:r>
+        <w:t>Postgresql</w:t>
+      </w:r>
+      <w:proofErr w:type="spellEnd"/>
+      <w:r>
+        <w:t>) sowie der Applikations-Server (</w:t>
+      </w:r>
+      <w:proofErr w:type="spellStart"/>
+      <w:r>
+        <w:t>Jetty</w:t>
+      </w:r>
+      <w:proofErr w:type="spellEnd"/>
+      <w:r>
+        <w:t xml:space="preserve">). </w:t>
+      </w:r>
+      <w:r>
+        <w:t xml:space="preserve">Die Applikation welche verschachtelt im </w:t>
+      </w:r>
+      <w:proofErr w:type="spellStart"/>
+      <w:r>
+        <w:t>Applikkations</w:t>
+      </w:r>
+      <w:proofErr w:type="spellEnd"/>
+      <w:r>
+        <w:t xml:space="preserve">-Server ist, stellt unsere Applikation dar die wir jetzt </w:t>
+      </w:r>
+      <w:proofErr w:type="spellStart"/>
+      <w:r>
+        <w:t>epsydoc</w:t>
+      </w:r>
+      <w:proofErr w:type="spellEnd"/>
+      <w:r>
+        <w:t xml:space="preserve"> genannt haben. Das Framework wird durch </w:t>
+      </w:r>
+      <w:proofErr w:type="spellStart"/>
+      <w:r>
+        <w:t>Vaadin</w:t>
+      </w:r>
+      <w:proofErr w:type="spellEnd"/>
+      <w:r>
+        <w:t xml:space="preserve"> repräsentiert und ist vom Auftraggeber festgelegt. Zwischen dem Datenbank-Server und dem Applikations-Server ist ein Kommunikationspfad über JDBC. Ein Kommunikationspfad verbindet auch das Device Client über die Applikation Webbrowser mit den Servern der Datenbank und der Applikation. </w:t>
+      </w:r>
+      <w:bookmarkStart w:id="0" w:name="_GoBack"/>
+      <w:bookmarkEnd w:id="0"/>
+    </w:p>
     <w:sectPr>
       <w:pgSz w:w="11906" w:h="16838" w:code="9"/>
       <w:pgMar w:top="1758" w:right="1004" w:bottom="680" w:left="1435" w:header="709" w:footer="510" w:gutter="0"/>

</xml_diff>

<commit_message>
update bericht class diagram
</commit_message>
<xml_diff>
--- a/doc/task-03/Bericht/Bericht-Task03.docx
+++ b/doc/task-03/Bericht/Bericht-Task03.docx
@@ -540,7 +540,15 @@
       </w:r>
       <w:proofErr w:type="spellEnd"/>
       <w:r>
-        <w:t xml:space="preserve"> erkennt man dass wir Knoten in Form von </w:t>
+        <w:t xml:space="preserve"> erkennt </w:t>
+      </w:r>
+      <w:proofErr w:type="gramStart"/>
+      <w:r>
+        <w:t>man</w:t>
+      </w:r>
+      <w:proofErr w:type="gramEnd"/>
+      <w:r>
+        <w:t xml:space="preserve"> dass wir Knoten in Form von </w:t>
       </w:r>
       <w:proofErr w:type="spellStart"/>
       <w:r>
@@ -592,6 +600,166 @@
       <w:proofErr w:type="spellEnd"/>
       <w:r>
         <w:t xml:space="preserve"> repräsentiert und ist vom Auftraggeber festgelegt. Zwischen dem Datenbank-Server und dem Applikations-Server ist ein Kommunikationspfad über JDBC. Ein Kommunikationspfad verbindet auch das Device Client über die Applikation Webbrowser mit den Servern der Datenbank und der Applikation. </w:t>
+      </w:r>
+    </w:p>
+    <w:p>
+      <w:pPr>
+        <w:tabs>
+          <w:tab w:val="clear" w:pos="5387"/>
+        </w:tabs>
+        <w:spacing w:line="240" w:lineRule="auto"/>
+      </w:pPr>
+      <w:r>
+        <w:br w:type="page"/>
+      </w:r>
+    </w:p>
+    <w:p>
+      <w:pPr>
+        <w:pStyle w:val="berschrift1"/>
+      </w:pPr>
+      <w:r>
+        <w:lastRenderedPageBreak/>
+        <w:t xml:space="preserve">UML Class </w:t>
+      </w:r>
+      <w:proofErr w:type="spellStart"/>
+      <w:r>
+        <w:t>Diagram</w:t>
+      </w:r>
+      <w:proofErr w:type="spellEnd"/>
+    </w:p>
+    <w:p>
+      <w:r>
+        <w:rPr>
+          <w:noProof/>
+        </w:rPr>
+        <w:drawing>
+          <wp:inline distT="0" distB="0" distL="0" distR="0">
+            <wp:extent cx="6011545" cy="4023995"/>
+            <wp:effectExtent l="0" t="0" r="8255" b="0"/>
+            <wp:docPr id="3" name="Grafik 3"/>
+            <wp:cNvGraphicFramePr>
+              <a:graphicFrameLocks xmlns:a="http://schemas.openxmlformats.org/drawingml/2006/main" noChangeAspect="1"/>
+            </wp:cNvGraphicFramePr>
+            <a:graphic xmlns:a="http://schemas.openxmlformats.org/drawingml/2006/main">
+              <a:graphicData uri="http://schemas.openxmlformats.org/drawingml/2006/picture">
+                <pic:pic xmlns:pic="http://schemas.openxmlformats.org/drawingml/2006/picture">
+                  <pic:nvPicPr>
+                    <pic:cNvPr id="0" name="Picture 1"/>
+                    <pic:cNvPicPr>
+                      <a:picLocks noChangeAspect="1" noChangeArrowheads="1"/>
+                    </pic:cNvPicPr>
+                  </pic:nvPicPr>
+                  <pic:blipFill>
+                    <a:blip r:embed="rId10" cstate="print">
+                      <a:extLst>
+                        <a:ext uri="{28A0092B-C50C-407E-A947-70E740481C1C}">
+                          <a14:useLocalDpi xmlns:a14="http://schemas.microsoft.com/office/drawing/2010/main" val="0"/>
+                        </a:ext>
+                      </a:extLst>
+                    </a:blip>
+                    <a:srcRect/>
+                    <a:stretch>
+                      <a:fillRect/>
+                    </a:stretch>
+                  </pic:blipFill>
+                  <pic:spPr bwMode="auto">
+                    <a:xfrm>
+                      <a:off x="0" y="0"/>
+                      <a:ext cx="6011545" cy="4023995"/>
+                    </a:xfrm>
+                    <a:prstGeom prst="rect">
+                      <a:avLst/>
+                    </a:prstGeom>
+                    <a:noFill/>
+                    <a:ln>
+                      <a:noFill/>
+                    </a:ln>
+                  </pic:spPr>
+                </pic:pic>
+              </a:graphicData>
+            </a:graphic>
+          </wp:inline>
+        </w:drawing>
+      </w:r>
+    </w:p>
+    <w:p>
+      <w:r>
+        <w:t xml:space="preserve">Das obige UML Diagramm zeigt die Klassen mit Attributen und einigen vorläufigen Methoden, die für unsere Software benötigt werden. Verwendet wurde dabei das MVP Design Pattern, wobei wir für jede Maske unserer Software eine eigene View- und eine eigene </w:t>
+      </w:r>
+      <w:proofErr w:type="spellStart"/>
+      <w:r>
+        <w:t>Presenter</w:t>
+      </w:r>
+      <w:proofErr w:type="spellEnd"/>
+      <w:r>
+        <w:t xml:space="preserve">-Klasse verwenden, die sich gegenseitig aufrufen. In der Main-View wird der Arzt sich zunächst mit ID und Passwort einloggen können, weswegen dort das </w:t>
+      </w:r>
+      <w:proofErr w:type="spellStart"/>
+      <w:r>
+        <w:t>DoctorModel</w:t>
+      </w:r>
+      <w:proofErr w:type="spellEnd"/>
+      <w:r>
+        <w:t xml:space="preserve"> mit einer Liste aller verfügbaren Ärzte als Model an den </w:t>
+      </w:r>
+      <w:proofErr w:type="spellStart"/>
+      <w:r>
+        <w:t>MainPresenter</w:t>
+      </w:r>
+      <w:proofErr w:type="spellEnd"/>
+      <w:r>
+        <w:t xml:space="preserve"> übergeben. Das </w:t>
+      </w:r>
+      <w:proofErr w:type="spellStart"/>
+      <w:r>
+        <w:t>DoctorModel</w:t>
+      </w:r>
+      <w:proofErr w:type="spellEnd"/>
+      <w:r>
+        <w:t xml:space="preserve"> übernimmt dann die Funktion des Login-Checks. Danach wählt man im </w:t>
+      </w:r>
+      <w:proofErr w:type="spellStart"/>
+      <w:r>
+        <w:t>PatientView</w:t>
+      </w:r>
+      <w:proofErr w:type="spellEnd"/>
+      <w:r>
+        <w:t xml:space="preserve"> einen Patienten, mit dem man arbeiten möchte aus einer Liste von Patienten. Dies wird über das P</w:t>
+      </w:r>
+      <w:proofErr w:type="spellStart"/>
+      <w:r>
+        <w:t>atientModel</w:t>
+      </w:r>
+      <w:proofErr w:type="spellEnd"/>
+      <w:r>
+        <w:t xml:space="preserve"> verarbeitet. Für die restlichen Funktionen bedient der Arzt ein </w:t>
+      </w:r>
+      <w:proofErr w:type="spellStart"/>
+      <w:r>
+        <w:t>PatientCase</w:t>
+      </w:r>
+      <w:proofErr w:type="spellEnd"/>
+      <w:r>
+        <w:t xml:space="preserve">, welches bei uns als Model fungiert. </w:t>
+      </w:r>
+      <w:r>
+        <w:t xml:space="preserve">Der </w:t>
+      </w:r>
+      <w:proofErr w:type="spellStart"/>
+      <w:r>
+        <w:t>PatientCase</w:t>
+      </w:r>
+      <w:proofErr w:type="spellEnd"/>
+      <w:r>
+        <w:t xml:space="preserve"> enthält alle Reports, Appointments und den Medikamentenplan zu einem Patientenfall und kann solche auch erstellen. Diese Funktionen werden über die entsprechenden </w:t>
+      </w:r>
+      <w:proofErr w:type="spellStart"/>
+      <w:r>
+        <w:t>Presenter</w:t>
+      </w:r>
+      <w:proofErr w:type="spellEnd"/>
+      <w:r>
+        <w:t xml:space="preserve"> angesteuert.</w:t>
       </w:r>
       <w:bookmarkStart w:id="0" w:name="_GoBack"/>
       <w:bookmarkEnd w:id="0"/>

</xml_diff>

<commit_message>
Revert "Revert "update *""
This reverts commit 9e96d33247570b9b8994f40a2cb8a5b12a42b837.
</commit_message>
<xml_diff>
--- a/doc/task-03/Bericht/Bericht-Task03.docx
+++ b/doc/task-03/Bericht/Bericht-Task03.docx
@@ -44,6 +44,67 @@
                 <w:noProof/>
               </w:rPr>
               <w:drawing>
+                <wp:anchor distT="0" distB="0" distL="114300" distR="114300" simplePos="0" relativeHeight="251661312" behindDoc="0" locked="0" layoutInCell="1" allowOverlap="1">
+                  <wp:simplePos x="0" y="0"/>
+                  <wp:positionH relativeFrom="column">
+                    <wp:posOffset>3048635</wp:posOffset>
+                  </wp:positionH>
+                  <wp:positionV relativeFrom="paragraph">
+                    <wp:posOffset>-192405</wp:posOffset>
+                  </wp:positionV>
+                  <wp:extent cx="2286635" cy="1371600"/>
+                  <wp:effectExtent l="0" t="0" r="0" b="0"/>
+                  <wp:wrapNone/>
+                  <wp:docPr id="4" name="Grafik 4"/>
+                  <wp:cNvGraphicFramePr>
+                    <a:graphicFrameLocks xmlns:a="http://schemas.openxmlformats.org/drawingml/2006/main" noChangeAspect="1"/>
+                  </wp:cNvGraphicFramePr>
+                  <a:graphic xmlns:a="http://schemas.openxmlformats.org/drawingml/2006/main">
+                    <a:graphicData uri="http://schemas.openxmlformats.org/drawingml/2006/picture">
+                      <pic:pic xmlns:pic="http://schemas.openxmlformats.org/drawingml/2006/picture">
+                        <pic:nvPicPr>
+                          <pic:cNvPr id="4" name="UML class diagram.png"/>
+                          <pic:cNvPicPr/>
+                        </pic:nvPicPr>
+                        <pic:blipFill>
+                          <a:blip r:embed="rId8" cstate="print">
+                            <a:extLst>
+                              <a:ext uri="{28A0092B-C50C-407E-A947-70E740481C1C}">
+                                <a14:useLocalDpi xmlns:a14="http://schemas.microsoft.com/office/drawing/2010/main" val="0"/>
+                              </a:ext>
+                            </a:extLst>
+                          </a:blip>
+                          <a:stretch>
+                            <a:fillRect/>
+                          </a:stretch>
+                        </pic:blipFill>
+                        <pic:spPr>
+                          <a:xfrm>
+                            <a:off x="0" y="0"/>
+                            <a:ext cx="2286635" cy="1371600"/>
+                          </a:xfrm>
+                          <a:prstGeom prst="rect">
+                            <a:avLst/>
+                          </a:prstGeom>
+                        </pic:spPr>
+                      </pic:pic>
+                    </a:graphicData>
+                  </a:graphic>
+                  <wp14:sizeRelH relativeFrom="page">
+                    <wp14:pctWidth>0</wp14:pctWidth>
+                  </wp14:sizeRelH>
+                  <wp14:sizeRelV relativeFrom="page">
+                    <wp14:pctHeight>0</wp14:pctHeight>
+                  </wp14:sizeRelV>
+                </wp:anchor>
+              </w:drawing>
+            </w:r>
+            <w:r>
+              <w:rPr>
+                <w:rFonts w:asciiTheme="majorHAnsi" w:hAnsiTheme="majorHAnsi"/>
+                <w:noProof/>
+              </w:rPr>
+              <w:drawing>
                 <wp:anchor distT="0" distB="0" distL="114300" distR="114300" simplePos="0" relativeHeight="251658240" behindDoc="0" locked="0" layoutInCell="1" allowOverlap="1">
                   <wp:simplePos x="0" y="0"/>
                   <wp:positionH relativeFrom="column">
@@ -67,7 +128,7 @@
                           <pic:cNvPicPr/>
                         </pic:nvPicPr>
                         <pic:blipFill>
-                          <a:blip r:embed="rId7" cstate="print">
+                          <a:blip r:embed="rId9" cstate="print">
                             <a:extLst>
                               <a:ext uri="{28A0092B-C50C-407E-A947-70E740481C1C}">
                                 <a14:useLocalDpi xmlns:a14="http://schemas.microsoft.com/office/drawing/2010/main" val="0"/>
@@ -130,7 +191,7 @@
                           </pic:cNvPicPr>
                         </pic:nvPicPr>
                         <pic:blipFill>
-                          <a:blip r:embed="rId8" cstate="print">
+                          <a:blip r:embed="rId10" cstate="print">
                             <a:extLst>
                               <a:ext uri="{28A0092B-C50C-407E-A947-70E740481C1C}">
                                 <a14:useLocalDpi xmlns:a14="http://schemas.microsoft.com/office/drawing/2010/main" val="0"/>
@@ -167,67 +228,6 @@
                 </wp:anchor>
               </w:drawing>
             </w:r>
-            <w:r>
-              <w:rPr>
-                <w:rFonts w:asciiTheme="majorHAnsi" w:hAnsiTheme="majorHAnsi"/>
-                <w:noProof/>
-              </w:rPr>
-              <w:drawing>
-                <wp:anchor distT="0" distB="0" distL="114300" distR="114300" simplePos="0" relativeHeight="251659264" behindDoc="0" locked="0" layoutInCell="1" allowOverlap="1">
-                  <wp:simplePos x="0" y="0"/>
-                  <wp:positionH relativeFrom="column">
-                    <wp:posOffset>3422015</wp:posOffset>
-                  </wp:positionH>
-                  <wp:positionV relativeFrom="paragraph">
-                    <wp:posOffset>-329565</wp:posOffset>
-                  </wp:positionV>
-                  <wp:extent cx="1894840" cy="1267460"/>
-                  <wp:effectExtent l="0" t="0" r="0" b="8890"/>
-                  <wp:wrapNone/>
-                  <wp:docPr id="7" name="Grafik 7"/>
-                  <wp:cNvGraphicFramePr>
-                    <a:graphicFrameLocks xmlns:a="http://schemas.openxmlformats.org/drawingml/2006/main" noChangeAspect="1"/>
-                  </wp:cNvGraphicFramePr>
-                  <a:graphic xmlns:a="http://schemas.openxmlformats.org/drawingml/2006/main">
-                    <a:graphicData uri="http://schemas.openxmlformats.org/drawingml/2006/picture">
-                      <pic:pic xmlns:pic="http://schemas.openxmlformats.org/drawingml/2006/picture">
-                        <pic:nvPicPr>
-                          <pic:cNvPr id="7" name="UML class diagram.png"/>
-                          <pic:cNvPicPr/>
-                        </pic:nvPicPr>
-                        <pic:blipFill>
-                          <a:blip r:embed="rId9" cstate="print">
-                            <a:extLst>
-                              <a:ext uri="{28A0092B-C50C-407E-A947-70E740481C1C}">
-                                <a14:useLocalDpi xmlns:a14="http://schemas.microsoft.com/office/drawing/2010/main" val="0"/>
-                              </a:ext>
-                            </a:extLst>
-                          </a:blip>
-                          <a:stretch>
-                            <a:fillRect/>
-                          </a:stretch>
-                        </pic:blipFill>
-                        <pic:spPr>
-                          <a:xfrm>
-                            <a:off x="0" y="0"/>
-                            <a:ext cx="1894840" cy="1267460"/>
-                          </a:xfrm>
-                          <a:prstGeom prst="rect">
-                            <a:avLst/>
-                          </a:prstGeom>
-                        </pic:spPr>
-                      </pic:pic>
-                    </a:graphicData>
-                  </a:graphic>
-                  <wp14:sizeRelH relativeFrom="page">
-                    <wp14:pctWidth>0</wp14:pctWidth>
-                  </wp14:sizeRelH>
-                  <wp14:sizeRelV relativeFrom="page">
-                    <wp14:pctHeight>0</wp14:pctHeight>
-                  </wp14:sizeRelV>
-                </wp:anchor>
-              </w:drawing>
-            </w:r>
           </w:p>
         </w:tc>
       </w:tr>
@@ -322,7 +322,23 @@
                 <w:rFonts w:asciiTheme="majorHAnsi" w:hAnsiTheme="majorHAnsi"/>
                 <w:b/>
               </w:rPr>
-              <w:t xml:space="preserve">, Marko Miletic, David Gaupp, Alain Nippel, </w:t>
+              <w:t xml:space="preserve">, Marko Miletic, David </w:t>
+            </w:r>
+            <w:proofErr w:type="spellStart"/>
+            <w:r>
+              <w:rPr>
+                <w:rFonts w:asciiTheme="majorHAnsi" w:hAnsiTheme="majorHAnsi"/>
+                <w:b/>
+              </w:rPr>
+              <w:t>Gaupp</w:t>
+            </w:r>
+            <w:proofErr w:type="spellEnd"/>
+            <w:r>
+              <w:rPr>
+                <w:rFonts w:asciiTheme="majorHAnsi" w:hAnsiTheme="majorHAnsi"/>
+                <w:b/>
+              </w:rPr>
+              <w:t xml:space="preserve">, Alain Nippel, </w:t>
             </w:r>
             <w:proofErr w:type="spellStart"/>
             <w:r>
@@ -498,8 +514,8 @@
           <w:szCs w:val="10"/>
         </w:rPr>
         <w:sectPr>
-          <w:footerReference w:type="default" r:id="rId10"/>
-          <w:headerReference w:type="first" r:id="rId11"/>
+          <w:footerReference w:type="default" r:id="rId11"/>
+          <w:headerReference w:type="first" r:id="rId12"/>
           <w:pgSz w:w="11906" w:h="16838" w:code="9"/>
           <w:pgMar w:top="1758" w:right="2081" w:bottom="680" w:left="1435" w:header="709" w:footer="510" w:gutter="0"/>
           <w:cols w:space="708"/>
@@ -538,7 +554,15 @@
             <w:rPr>
               <w:lang w:val="de-DE"/>
             </w:rPr>
-            <w:t>Inhaltsverzeichnis</w:t>
+            <w:t>Inhaltsve</w:t>
+          </w:r>
+          <w:bookmarkStart w:id="0" w:name="_GoBack"/>
+          <w:bookmarkEnd w:id="0"/>
+          <w:r>
+            <w:rPr>
+              <w:lang w:val="de-DE"/>
+            </w:rPr>
+            <w:t>rzeichnis</w:t>
           </w:r>
         </w:p>
         <w:p>
@@ -547,9 +571,9 @@
             <w:rPr>
               <w:rFonts w:eastAsiaTheme="minorEastAsia"/>
               <w:noProof/>
-              <w:sz w:val="22"/>
-              <w:szCs w:val="22"/>
-              <w:lang w:eastAsia="de-CH"/>
+              <w:sz w:val="24"/>
+              <w:szCs w:val="24"/>
+              <w:lang w:eastAsia="de-DE"/>
             </w:rPr>
           </w:pPr>
           <w:r>
@@ -570,7 +594,7 @@
             </w:rPr>
             <w:fldChar w:fldCharType="separate"/>
           </w:r>
-          <w:hyperlink w:anchor="_Toc25228019" w:history="1">
+          <w:hyperlink w:anchor="_Toc25228857" w:history="1">
             <w:r>
               <w:rPr>
                 <w:rStyle w:val="Hyperlink"/>
@@ -582,9 +606,9 @@
               <w:rPr>
                 <w:rFonts w:eastAsiaTheme="minorEastAsia"/>
                 <w:noProof/>
-                <w:sz w:val="22"/>
-                <w:szCs w:val="22"/>
-                <w:lang w:eastAsia="de-CH"/>
+                <w:sz w:val="24"/>
+                <w:szCs w:val="24"/>
+                <w:lang w:eastAsia="de-DE"/>
               </w:rPr>
               <w:tab/>
             </w:r>
@@ -614,7 +638,7 @@
                 <w:noProof/>
                 <w:webHidden/>
               </w:rPr>
-              <w:instrText xml:space="preserve"> PAGEREF _Toc25228019 \h </w:instrText>
+              <w:instrText xml:space="preserve"> PAGEREF _Toc25228857 \h </w:instrText>
             </w:r>
             <w:r>
               <w:rPr>
@@ -651,12 +675,12 @@
             <w:rPr>
               <w:rFonts w:eastAsiaTheme="minorEastAsia"/>
               <w:noProof/>
-              <w:sz w:val="22"/>
-              <w:szCs w:val="22"/>
-              <w:lang w:eastAsia="de-CH"/>
+              <w:sz w:val="24"/>
+              <w:szCs w:val="24"/>
+              <w:lang w:eastAsia="de-DE"/>
             </w:rPr>
           </w:pPr>
-          <w:hyperlink w:anchor="_Toc25228020" w:history="1">
+          <w:hyperlink w:anchor="_Toc25228858" w:history="1">
             <w:r>
               <w:rPr>
                 <w:rStyle w:val="Hyperlink"/>
@@ -668,9 +692,9 @@
               <w:rPr>
                 <w:rFonts w:eastAsiaTheme="minorEastAsia"/>
                 <w:noProof/>
-                <w:sz w:val="22"/>
-                <w:szCs w:val="22"/>
-                <w:lang w:eastAsia="de-CH"/>
+                <w:sz w:val="24"/>
+                <w:szCs w:val="24"/>
+                <w:lang w:eastAsia="de-DE"/>
               </w:rPr>
               <w:tab/>
             </w:r>
@@ -700,7 +724,7 @@
                 <w:noProof/>
                 <w:webHidden/>
               </w:rPr>
-              <w:instrText xml:space="preserve"> PAGEREF _Toc25228020 \h </w:instrText>
+              <w:instrText xml:space="preserve"> PAGEREF _Toc25228858 \h </w:instrText>
             </w:r>
             <w:r>
               <w:rPr>
@@ -737,12 +761,12 @@
             <w:rPr>
               <w:rFonts w:eastAsiaTheme="minorEastAsia"/>
               <w:noProof/>
-              <w:sz w:val="22"/>
-              <w:szCs w:val="22"/>
-              <w:lang w:eastAsia="de-CH"/>
+              <w:sz w:val="24"/>
+              <w:szCs w:val="24"/>
+              <w:lang w:eastAsia="de-DE"/>
             </w:rPr>
           </w:pPr>
-          <w:hyperlink w:anchor="_Toc25228021" w:history="1">
+          <w:hyperlink w:anchor="_Toc25228859" w:history="1">
             <w:r>
               <w:rPr>
                 <w:rStyle w:val="Hyperlink"/>
@@ -755,9 +779,9 @@
               <w:rPr>
                 <w:rFonts w:eastAsiaTheme="minorEastAsia"/>
                 <w:noProof/>
-                <w:sz w:val="22"/>
-                <w:szCs w:val="22"/>
-                <w:lang w:eastAsia="de-CH"/>
+                <w:sz w:val="24"/>
+                <w:szCs w:val="24"/>
+                <w:lang w:eastAsia="de-DE"/>
               </w:rPr>
               <w:tab/>
             </w:r>
@@ -788,7 +812,7 @@
                 <w:noProof/>
                 <w:webHidden/>
               </w:rPr>
-              <w:instrText xml:space="preserve"> PAGEREF _Toc25228021 \h </w:instrText>
+              <w:instrText xml:space="preserve"> PAGEREF _Toc25228859 \h </w:instrText>
             </w:r>
             <w:r>
               <w:rPr>
@@ -857,7 +881,7 @@
       <w:pPr>
         <w:pStyle w:val="berschrift1"/>
       </w:pPr>
-      <w:bookmarkStart w:id="0" w:name="_Toc25228019"/>
+      <w:bookmarkStart w:id="1" w:name="_Toc25228857"/>
       <w:r>
         <w:lastRenderedPageBreak/>
         <w:t xml:space="preserve">UML </w:t>
@@ -874,7 +898,7 @@
       <w:r>
         <w:t>Diagram</w:t>
       </w:r>
-      <w:bookmarkEnd w:id="0"/>
+      <w:bookmarkEnd w:id="1"/>
       <w:proofErr w:type="spellEnd"/>
     </w:p>
     <w:p>
@@ -898,7 +922,7 @@
                     <pic:cNvPicPr/>
                   </pic:nvPicPr>
                   <pic:blipFill>
-                    <a:blip r:embed="rId12" cstate="print">
+                    <a:blip r:embed="rId13" cstate="print">
                       <a:extLst>
                         <a:ext uri="{28A0092B-C50C-407E-A947-70E740481C1C}">
                           <a14:useLocalDpi xmlns:a14="http://schemas.microsoft.com/office/drawing/2010/main" val="0"/>
@@ -1033,7 +1057,7 @@
       <w:pPr>
         <w:pStyle w:val="berschrift1"/>
       </w:pPr>
-      <w:bookmarkStart w:id="1" w:name="_Toc25228020"/>
+      <w:bookmarkStart w:id="2" w:name="_Toc25228858"/>
       <w:r>
         <w:lastRenderedPageBreak/>
         <w:t xml:space="preserve">UML </w:t>
@@ -1050,7 +1074,7 @@
       <w:r>
         <w:t>Diagram</w:t>
       </w:r>
-      <w:bookmarkEnd w:id="1"/>
+      <w:bookmarkEnd w:id="2"/>
       <w:proofErr w:type="spellEnd"/>
     </w:p>
     <w:p>
@@ -1074,7 +1098,7 @@
                     <pic:cNvPicPr/>
                   </pic:nvPicPr>
                   <pic:blipFill>
-                    <a:blip r:embed="rId13" cstate="print">
+                    <a:blip r:embed="rId14" cstate="print">
                       <a:extLst>
                         <a:ext uri="{28A0092B-C50C-407E-A947-70E740481C1C}">
                           <a14:useLocalDpi xmlns:a14="http://schemas.microsoft.com/office/drawing/2010/main" val="0"/>
@@ -1102,6 +1126,14 @@
       </w:r>
     </w:p>
     <w:p>
+      <w:pPr>
+        <w:sectPr>
+          <w:pgSz w:w="11906" w:h="16838" w:code="9"/>
+          <w:pgMar w:top="1758" w:right="1004" w:bottom="680" w:left="1435" w:header="709" w:footer="510" w:gutter="0"/>
+          <w:cols w:space="708"/>
+          <w:docGrid w:linePitch="360"/>
+        </w:sectPr>
+      </w:pPr>
       <w:r>
         <w:t xml:space="preserve">Das </w:t>
       </w:r>
@@ -1211,17 +1243,6 @@
       </w:r>
       <w:r>
         <w:t xml:space="preserve"> Alle Daten der Modelle werden in einer Datenbank langfristig gespeichert.</w:t>
-      </w:r>
-    </w:p>
-    <w:p>
-      <w:pPr>
-        <w:tabs>
-          <w:tab w:val="clear" w:pos="5387"/>
-        </w:tabs>
-        <w:spacing w:line="240" w:lineRule="auto"/>
-      </w:pPr>
-      <w:r>
-        <w:br w:type="page"/>
       </w:r>
     </w:p>
     <w:p>
@@ -1231,13 +1252,27 @@
           <w:lang w:val="fr-CH"/>
         </w:rPr>
       </w:pPr>
-      <w:bookmarkStart w:id="2" w:name="_Toc25228021"/>
+      <w:bookmarkStart w:id="3" w:name="_Toc25228859"/>
       <w:r>
         <w:rPr>
           <w:lang w:val="fr-CH"/>
         </w:rPr>
         <w:lastRenderedPageBreak/>
-        <w:t xml:space="preserve">UML Class Diagram of main </w:t>
+        <w:t xml:space="preserve">UML Class </w:t>
+      </w:r>
+      <w:proofErr w:type="spellStart"/>
+      <w:r>
+        <w:rPr>
+          <w:lang w:val="fr-CH"/>
+        </w:rPr>
+        <w:t>Diagram</w:t>
+      </w:r>
+      <w:proofErr w:type="spellEnd"/>
+      <w:r>
+        <w:rPr>
+          <w:lang w:val="fr-CH"/>
+        </w:rPr>
+        <w:t xml:space="preserve"> of main </w:t>
       </w:r>
       <w:proofErr w:type="spellStart"/>
       <w:r>
@@ -1252,7 +1287,7 @@
         </w:rPr>
         <w:t>iew</w:t>
       </w:r>
-      <w:bookmarkEnd w:id="2"/>
+      <w:bookmarkEnd w:id="3"/>
       <w:proofErr w:type="spellEnd"/>
     </w:p>
     <w:p>
@@ -1260,9 +1295,155 @@
         <w:rPr>
           <w:lang w:val="fr-CH"/>
         </w:rPr>
-      </w:pPr>
-      <w:bookmarkStart w:id="3" w:name="_GoBack"/>
-      <w:bookmarkEnd w:id="3"/>
+        <w:sectPr>
+          <w:pgSz w:w="16838" w:h="11906" w:orient="landscape" w:code="9"/>
+          <w:pgMar w:top="1004" w:right="680" w:bottom="1435" w:left="1758" w:header="709" w:footer="510" w:gutter="0"/>
+          <w:cols w:space="708"/>
+          <w:docGrid w:linePitch="360"/>
+        </w:sectPr>
+      </w:pPr>
+      <w:r>
+        <w:rPr>
+          <w:noProof/>
+          <w:lang w:val="fr-CH"/>
+        </w:rPr>
+        <w:drawing>
+          <wp:inline distT="0" distB="0" distL="0" distR="0">
+            <wp:extent cx="8654215" cy="5191432"/>
+            <wp:effectExtent l="0" t="0" r="0" b="3175"/>
+            <wp:docPr id="9" name="Grafik 9"/>
+            <wp:cNvGraphicFramePr>
+              <a:graphicFrameLocks xmlns:a="http://schemas.openxmlformats.org/drawingml/2006/main" noChangeAspect="1"/>
+            </wp:cNvGraphicFramePr>
+            <a:graphic xmlns:a="http://schemas.openxmlformats.org/drawingml/2006/main">
+              <a:graphicData uri="http://schemas.openxmlformats.org/drawingml/2006/picture">
+                <pic:pic xmlns:pic="http://schemas.openxmlformats.org/drawingml/2006/picture">
+                  <pic:nvPicPr>
+                    <pic:cNvPr id="9" name="UML class diagram.png"/>
+                    <pic:cNvPicPr/>
+                  </pic:nvPicPr>
+                  <pic:blipFill>
+                    <a:blip r:embed="rId15" cstate="print">
+                      <a:extLst>
+                        <a:ext uri="{28A0092B-C50C-407E-A947-70E740481C1C}">
+                          <a14:useLocalDpi xmlns:a14="http://schemas.microsoft.com/office/drawing/2010/main" val="0"/>
+                        </a:ext>
+                      </a:extLst>
+                    </a:blip>
+                    <a:stretch>
+                      <a:fillRect/>
+                    </a:stretch>
+                  </pic:blipFill>
+                  <pic:spPr>
+                    <a:xfrm>
+                      <a:off x="0" y="0"/>
+                      <a:ext cx="8671280" cy="5201669"/>
+                    </a:xfrm>
+                    <a:prstGeom prst="rect">
+                      <a:avLst/>
+                    </a:prstGeom>
+                  </pic:spPr>
+                </pic:pic>
+              </a:graphicData>
+            </a:graphic>
+          </wp:inline>
+        </w:drawing>
+      </w:r>
+    </w:p>
+    <w:p>
+      <w:r>
+        <w:lastRenderedPageBreak/>
+        <w:t xml:space="preserve">Das </w:t>
+      </w:r>
+      <w:r>
+        <w:t xml:space="preserve">oben </w:t>
+      </w:r>
+      <w:r>
+        <w:t xml:space="preserve">abgebildete </w:t>
+      </w:r>
+      <w:r>
+        <w:t xml:space="preserve">UML Diagramm zeigt die Klassen mit Attributen und einigen vorläufigen Methoden, die für unsere Software benötigt werden. Verwendet wurde dabei das MVP Design Pattern, wobei wir für jede Maske unserer Software eine eigene View- und eine eigene </w:t>
+      </w:r>
+      <w:proofErr w:type="spellStart"/>
+      <w:r>
+        <w:t>Presenter</w:t>
+      </w:r>
+      <w:proofErr w:type="spellEnd"/>
+      <w:r>
+        <w:t xml:space="preserve">-Klasse verwenden, die sich gegenseitig aufrufen. In der Main-View wird der Arzt sich zunächst mit ID und Passwort einloggen können, weswegen dort das </w:t>
+      </w:r>
+      <w:proofErr w:type="spellStart"/>
+      <w:r>
+        <w:t>DoctorModel</w:t>
+      </w:r>
+      <w:proofErr w:type="spellEnd"/>
+      <w:r>
+        <w:t xml:space="preserve"> mit einer Liste aller verfügbaren Ärzte als Model an den </w:t>
+      </w:r>
+      <w:proofErr w:type="spellStart"/>
+      <w:r>
+        <w:t>MainPresenter</w:t>
+      </w:r>
+      <w:proofErr w:type="spellEnd"/>
+      <w:r>
+        <w:t xml:space="preserve"> übergeben. Das </w:t>
+      </w:r>
+      <w:proofErr w:type="spellStart"/>
+      <w:r>
+        <w:t>DoctorModel</w:t>
+      </w:r>
+      <w:proofErr w:type="spellEnd"/>
+      <w:r>
+        <w:t xml:space="preserve"> übernimmt dann die Funktion des Login-Checks. Danach wählt man im </w:t>
+      </w:r>
+      <w:proofErr w:type="spellStart"/>
+      <w:r>
+        <w:t>PatientView</w:t>
+      </w:r>
+      <w:proofErr w:type="spellEnd"/>
+      <w:r>
+        <w:t xml:space="preserve"> einen Patienten, mit dem man arbeiten möchte aus einer Liste von Patienten. Dies wird über das </w:t>
+      </w:r>
+      <w:proofErr w:type="spellStart"/>
+      <w:r>
+        <w:t>PatientModel</w:t>
+      </w:r>
+      <w:proofErr w:type="spellEnd"/>
+      <w:r>
+        <w:t xml:space="preserve"> verarbeitet. Für die restlichen Funktionen bedient der Arzt ein </w:t>
+      </w:r>
+      <w:proofErr w:type="spellStart"/>
+      <w:r>
+        <w:t>PatientCase</w:t>
+      </w:r>
+      <w:proofErr w:type="spellEnd"/>
+      <w:r>
+        <w:t xml:space="preserve">, welches bei uns als Model fungiert. Der </w:t>
+      </w:r>
+      <w:proofErr w:type="spellStart"/>
+      <w:r>
+        <w:t>PatientCase</w:t>
+      </w:r>
+      <w:proofErr w:type="spellEnd"/>
+      <w:r>
+        <w:t xml:space="preserve"> enthält alle Reports, </w:t>
+      </w:r>
+      <w:proofErr w:type="spellStart"/>
+      <w:r>
+        <w:t>Appointments</w:t>
+      </w:r>
+      <w:proofErr w:type="spellEnd"/>
+      <w:r>
+        <w:t xml:space="preserve"> und den Medikamentenplan zu einem Patientenfall und kann solche auch erstellen. Diese Funktionen werden über die entsprechenden </w:t>
+      </w:r>
+      <w:proofErr w:type="spellStart"/>
+      <w:r>
+        <w:t>Presenter</w:t>
+      </w:r>
+      <w:proofErr w:type="spellEnd"/>
+      <w:r>
+        <w:t xml:space="preserve"> angesteuert.</w:t>
+      </w:r>
     </w:p>
     <w:sectPr>
       <w:pgSz w:w="11906" w:h="16838" w:code="9"/>
@@ -1437,7 +1618,7 @@
               <v:stroke joinstyle="miter"/>
               <v:path gradientshapeok="t" o:connecttype="rect"/>
             </v:shapetype>
-            <v:shape id="Text Box 12" o:spid="_x0000_s1026" type="#_x0000_t202" style="position:absolute;margin-left:512.55pt;margin-top:805.1pt;width:33.4pt;height:11.8pt;z-index:251660288;visibility:visible;mso-wrap-style:square;mso-width-percent:0;mso-height-percent:0;mso-wrap-distance-left:9pt;mso-wrap-distance-top:0;mso-wrap-distance-right:9pt;mso-wrap-distance-bottom:0;mso-position-horizontal:absolute;mso-position-horizontal-relative:page;mso-position-vertical:absolute;mso-position-vertical-relative:page;mso-width-percent:0;mso-height-percent:0;mso-width-relative:page;mso-height-relative:page;v-text-anchor:top" o:gfxdata="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" o:allowoverlap="f" stroked="f">
+            <v:shape id="Text Box 12" o:spid="_x0000_s1026" type="#_x0000_t202" style="position:absolute;margin-left:512.55pt;margin-top:805.1pt;width:33.4pt;height:11.8pt;z-index:251660288;visibility:visible;mso-wrap-style:square;mso-width-percent:0;mso-height-percent:0;mso-wrap-distance-left:9pt;mso-wrap-distance-top:0;mso-wrap-distance-right:9pt;mso-wrap-distance-bottom:0;mso-position-horizontal:absolute;mso-position-horizontal-relative:page;mso-position-vertical:absolute;mso-position-vertical-relative:page;mso-width-percent:0;mso-height-percent:0;mso-width-relative:page;mso-height-relative:page;v-text-anchor:top" o:gfxdata="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" o:allowoverlap="f" stroked="f">
               <v:textbox inset="0,0,0,0">
                 <w:txbxContent>
                   <w:p>
@@ -3527,4 +3708,16 @@
     </a:ext>
   </a:extLst>
 </a:theme>
+</file>
+
+<file path=customXml/item1.xml><?xml version="1.0" encoding="utf-8"?>
+<b:Sources xmlns:b="http://schemas.openxmlformats.org/officeDocument/2006/bibliography" xmlns="http://schemas.openxmlformats.org/officeDocument/2006/bibliography" SelectedStyle="/APASixthEditionOfficeOnline.xsl" StyleName="APA" Version="6"/>
+</file>
+
+<file path=customXml/itemProps1.xml><?xml version="1.0" encoding="utf-8"?>
+<ds:datastoreItem xmlns:ds="http://schemas.openxmlformats.org/officeDocument/2006/customXml" ds:itemID="{8172AB0B-73A9-0B4B-9688-CBED11D6472E}">
+  <ds:schemaRefs>
+    <ds:schemaRef ds:uri="http://schemas.openxmlformats.org/officeDocument/2006/bibliography"/>
+  </ds:schemaRefs>
+</ds:datastoreItem>
 </file>
</xml_diff>